<commit_message>
EDA first check-in, DataWrangling htm
</commit_message>
<xml_diff>
--- a/reports/DataWranglingNotes.docx
+++ b/reports/DataWranglingNotes.docx
@@ -1,7 +1,12 @@
 
 <file path=word/document.xml><?xml version="1.0" encoding="utf-8"?>
-<w:document xmlns:wpc="http://schemas.microsoft.com/office/word/2010/wordprocessingCanvas" xmlns:cx="http://schemas.microsoft.com/office/drawing/2014/chartex" xmlns:cx1="http://schemas.microsoft.com/office/drawing/2015/9/8/chartex" xmlns:cx2="http://schemas.microsoft.com/office/drawing/2015/10/21/chartex" xmlns:cx3="http://schemas.microsoft.com/office/drawing/2016/5/9/chartex" xmlns:cx4="http://schemas.microsoft.com/office/drawing/2016/5/10/chartex" xmlns:cx5="http://schemas.microsoft.com/office/drawing/2016/5/11/chartex" xmlns:cx6="http://schemas.microsoft.com/office/drawing/2016/5/12/chartex" xmlns:cx7="http://schemas.microsoft.com/office/drawing/2016/5/13/chartex" xmlns:cx8="http://schemas.microsoft.com/office/drawing/2016/5/14/chartex" xmlns:mc="http://schemas.openxmlformats.org/markup-compatibility/2006" xmlns:aink="http://schemas.microsoft.com/office/drawing/2016/ink" xmlns:am3d="http://schemas.microsoft.com/office/drawing/2017/model3d" xmlns:o="urn:schemas-microsoft-com:office:office" xmlns:r="http://schemas.openxmlformats.org/officeDocument/2006/relationships" xmlns:m="http://schemas.openxmlformats.org/officeDocument/2006/math" xmlns:v="urn:schemas-microsoft-com:vml" xmlns:wp14="http://schemas.microsoft.com/office/word/2010/wordprocessingDrawing" xmlns:wp="http://schemas.openxmlformats.org/drawingml/2006/wordprocessingDrawing" xmlns:w10="urn:schemas-microsoft-com:office:word" xmlns:w="http://schemas.openxmlformats.org/wordprocessingml/2006/main" xmlns:w14="http://schemas.microsoft.com/office/word/2010/wordml" xmlns:w15="http://schemas.microsoft.com/office/word/2012/wordml" xmlns:w16cex="http://schemas.microsoft.com/office/word/2018/wordml/cex" xmlns:w16cid="http://schemas.microsoft.com/office/word/2016/wordml/cid" xmlns:w16="http://schemas.microsoft.com/office/word/2018/wordml" xmlns:w16sdtdh="http://schemas.microsoft.com/office/word/2020/wordml/sdtdatahash" xmlns:w16se="http://schemas.microsoft.com/office/word/2015/wordml/symex" xmlns:wpg="http://schemas.microsoft.com/office/word/2010/wordprocessingGroup" xmlns:wpi="http://schemas.microsoft.com/office/word/2010/wordprocessingInk" xmlns:wne="http://schemas.microsoft.com/office/word/2006/wordml" xmlns:wps="http://schemas.microsoft.com/office/word/2010/wordprocessingShape" mc:Ignorable="w14 w15 w16se w16cid w16 w16cex w16sdtdh wp14">
+<w:document xmlns:wpc="http://schemas.microsoft.com/office/word/2010/wordprocessingCanvas" xmlns:cx="http://schemas.microsoft.com/office/drawing/2014/chartex" xmlns:cx1="http://schemas.microsoft.com/office/drawing/2015/9/8/chartex" xmlns:cx2="http://schemas.microsoft.com/office/drawing/2015/10/21/chartex" xmlns:cx3="http://schemas.microsoft.com/office/drawing/2016/5/9/chartex" xmlns:cx4="http://schemas.microsoft.com/office/drawing/2016/5/10/chartex" xmlns:cx5="http://schemas.microsoft.com/office/drawing/2016/5/11/chartex" xmlns:cx6="http://schemas.microsoft.com/office/drawing/2016/5/12/chartex" xmlns:cx7="http://schemas.microsoft.com/office/drawing/2016/5/13/chartex" xmlns:cx8="http://schemas.microsoft.com/office/drawing/2016/5/14/chartex" xmlns:mc="http://schemas.openxmlformats.org/markup-compatibility/2006" xmlns:aink="http://schemas.microsoft.com/office/drawing/2016/ink" xmlns:am3d="http://schemas.microsoft.com/office/drawing/2017/model3d" xmlns:o="urn:schemas-microsoft-com:office:office" xmlns:r="http://schemas.openxmlformats.org/officeDocument/2006/relationships" xmlns:m="http://schemas.openxmlformats.org/officeDocument/2006/math" xmlns:v="urn:schemas-microsoft-com:vml" xmlns:wp14="http://schemas.microsoft.com/office/word/2010/wordprocessingDrawing" xmlns:wp="http://schemas.openxmlformats.org/drawingml/2006/wordprocessingDrawing" xmlns:w10="urn:schemas-microsoft-com:office:word" xmlns:w="http://schemas.openxmlformats.org/wordprocessingml/2006/main" xmlns:w14="http://schemas.microsoft.com/office/word/2010/wordml" xmlns:w15="http://schemas.microsoft.com/office/word/2012/wordml" xmlns:w16cid="http://schemas.microsoft.com/office/word/2016/wordml/cid" xmlns:w16se="http://schemas.microsoft.com/office/word/2015/wordml/symex" xmlns:wpg="http://schemas.microsoft.com/office/word/2010/wordprocessingGroup" xmlns:wpi="http://schemas.microsoft.com/office/word/2010/wordprocessingInk" xmlns:wne="http://schemas.microsoft.com/office/word/2006/wordml" xmlns:wps="http://schemas.microsoft.com/office/word/2010/wordprocessingShape" mc:Ignorable="w14 w15 w16se w16cid wp14">
   <w:body>
+    <w:p>
+      <w:pPr>
+        <w:pStyle w:val="Title"/>
+      </w:pPr>
+    </w:p>
     <w:p>
       <w:pPr>
         <w:pStyle w:val="Title"/>
@@ -184,14 +189,21 @@
     </w:p>
     <w:p>
       <w:r>
-        <w:lastRenderedPageBreak/>
-        <w:t>Many of the measured features of the probesets are specific to these special categories of markers, which means that there is high missingness of data in many features that are only computed for some categories of markers. Ther</w:t>
+        <w:t xml:space="preserve">Many of the measured features of the probesets are specific to these special categories of markers, which means that there is high missingness of data in many features that are only computed for some categories of markers. </w:t>
+      </w:r>
+      <w:proofErr w:type="gramStart"/>
+      <w:r>
+        <w:t>Ther</w:t>
       </w:r>
       <w:r>
         <w:t>,</w:t>
       </w:r>
       <w:r>
-        <w:t>efore this file needs to be cleaned up.</w:t>
+        <w:t>efore</w:t>
+      </w:r>
+      <w:proofErr w:type="gramEnd"/>
+      <w:r>
+        <w:t xml:space="preserve"> this file needs to be cleaned up.</w:t>
       </w:r>
     </w:p>
     <w:p>
@@ -208,7 +220,15 @@
         <w:t>f</w:t>
       </w:r>
       <w:r>
-        <w:t xml:space="preserve"> which the primary metric of interest is “CC” (overall concordance or agreement. for the probeset_id vs an independent technology prediction of the genotype calls). This file has some rows where CC is missing, and has other rows where the concordance calculation is based on limited data (</w:t>
+        <w:t xml:space="preserve"> which the primary metric of interest is “CC” (overall concordance or agreement. for the probeset_id vs an independent technology prediction of the genotype calls). This file has some rows where CC is </w:t>
+      </w:r>
+      <w:proofErr w:type="gramStart"/>
+      <w:r>
+        <w:t>missing, and</w:t>
+      </w:r>
+      <w:proofErr w:type="gramEnd"/>
+      <w:r>
+        <w:t xml:space="preserve"> has other rows where the concordance calculation is based on limited data (</w:t>
       </w:r>
       <w:r>
         <w:t>“</w:t>
@@ -223,20 +243,44 @@
         <w:t xml:space="preserve"> samples &lt; 50, out of over 250 possible samples measured)</w:t>
       </w:r>
       <w:r>
-        <w:t>. Therefore this input file must also be cleaned.</w:t>
-      </w:r>
-    </w:p>
-    <w:p>
-      <w:r>
-        <w:t>The “CC” metric is the metric we’re trying to predict with a machine learning model, and so it must be joined with metrics in other table. Therefore, after cleaning both input tables (limited to deleting rows and columns at this time), an inner join is done on both tables.</w:t>
-      </w:r>
-    </w:p>
-    <w:p>
-      <w:r>
-        <w:t>Some derived columns are also computed to simplify selection of rows to filter, and als</w:t>
-      </w:r>
-      <w:r>
-        <w:t>o as potential new features to be used for modeling.</w:t>
+        <w:t xml:space="preserve">. </w:t>
+      </w:r>
+      <w:proofErr w:type="gramStart"/>
+      <w:r>
+        <w:t>Therefore</w:t>
+      </w:r>
+      <w:proofErr w:type="gramEnd"/>
+      <w:r>
+        <w:t xml:space="preserve"> this input file must also be cleaned.</w:t>
+      </w:r>
+    </w:p>
+    <w:p>
+      <w:r>
+        <w:t xml:space="preserve">The “CC” metric is the metric we’re trying to predict with a machine learning model, and so it must be joined with metrics in </w:t>
+      </w:r>
+      <w:proofErr w:type="gramStart"/>
+      <w:r>
+        <w:t>other</w:t>
+      </w:r>
+      <w:proofErr w:type="gramEnd"/>
+      <w:r>
+        <w:t xml:space="preserve"> table. Therefore, after cleaning both input tables (limited to deleting rows and columns at this time), an inner join is done on both tables.</w:t>
+      </w:r>
+    </w:p>
+    <w:p>
+      <w:r>
+        <w:t xml:space="preserve">Some derived columns are also computed to simplify selection of rows to filter, </w:t>
+      </w:r>
+      <w:proofErr w:type="gramStart"/>
+      <w:r>
+        <w:t>and als</w:t>
+      </w:r>
+      <w:r>
+        <w:t>o</w:t>
+      </w:r>
+      <w:proofErr w:type="gramEnd"/>
+      <w:r>
+        <w:t xml:space="preserve"> as potential new features to be used for modeling.</w:t>
       </w:r>
     </w:p>
     <w:p>
@@ -258,7 +302,15 @@
     </w:p>
     <w:p>
       <w:r>
-        <w:t>Strategy of probeset rows to keep: diploid biallelic probesets where metrics computed on all samples.</w:t>
+        <w:t xml:space="preserve">Strategy of probeset rows to </w:t>
+      </w:r>
+      <w:proofErr w:type="gramStart"/>
+      <w:r>
+        <w:t>keep:</w:t>
+      </w:r>
+      <w:proofErr w:type="gramEnd"/>
+      <w:r>
+        <w:t xml:space="preserve"> diploid biallelic probesets where metrics computed on all samples.</w:t>
       </w:r>
     </w:p>
     <w:p>
@@ -312,7 +364,15 @@
     </w:p>
     <w:p>
       <w:r>
-        <w:t xml:space="preserve">keep = ([multiallelic]=0) And [only_diploid_calls] And ([gender_metrics]="all") </w:t>
+        <w:t>keep = ([multiallelic]=0) And [only_diploid_calls] And ([gender_</w:t>
+      </w:r>
+      <w:proofErr w:type="gramStart"/>
+      <w:r>
+        <w:t>metrics]=</w:t>
+      </w:r>
+      <w:proofErr w:type="gramEnd"/>
+      <w:r>
+        <w:t xml:space="preserve">"all") </w:t>
       </w:r>
     </w:p>
     <w:p/>
@@ -326,7 +386,6 @@
         <w:rPr>
           <w:noProof/>
         </w:rPr>
-        <w:lastRenderedPageBreak/>
         <w:pict w14:anchorId="7B4A8732">
           <v:shapetype id="_x0000_t75" coordsize="21600,21600" o:spt="75" o:preferrelative="t" path="m@4@5l@4@11@9@11@9@5xe" filled="f" stroked="f">
             <v:stroke joinstyle="miter"/>
@@ -347,7 +406,7 @@
             <v:path o:extrusionok="f" gradientshapeok="t" o:connecttype="rect"/>
             <o:lock v:ext="edit" aspectratio="t"/>
           </v:shapetype>
-          <v:shape id="_x0000_i1034" type="#_x0000_t75" alt="" style="width:582.25pt;height:190.95pt;visibility:visible;mso-wrap-style:square;mso-width-percent:0;mso-height-percent:0;mso-width-percent:0;mso-height-percent:0">
+          <v:shape id="_x0000_i1025" type="#_x0000_t75" alt="" style="width:582.75pt;height:190.5pt;visibility:visible;mso-wrap-style:square;mso-width-percent:0;mso-height-percent:0;mso-width-percent:0;mso-height-percent:0">
             <v:imagedata r:id="rId5" o:title=""/>
           </v:shape>
         </w:pict>
@@ -506,7 +565,6 @@
         <w:rPr>
           <w:rFonts w:ascii="Courier New" w:hAnsi="Courier New" w:cs="Courier New"/>
         </w:rPr>
-        <w:lastRenderedPageBreak/>
         <w:t xml:space="preserve">    Type: Text</w:t>
       </w:r>
     </w:p>
@@ -852,7 +910,6 @@
         <w:rPr>
           <w:rFonts w:ascii="Courier New" w:hAnsi="Courier New" w:cs="Courier New"/>
         </w:rPr>
-        <w:lastRenderedPageBreak/>
         <w:t xml:space="preserve">            n_B</w:t>
       </w:r>
     </w:p>
@@ -1243,7 +1300,6 @@
         <w:rPr>
           <w:rFonts w:ascii="Courier New" w:hAnsi="Courier New" w:cs="Courier New"/>
         </w:rPr>
-        <w:lastRenderedPageBreak/>
         <w:t xml:space="preserve">            nMinorAlleles</w:t>
       </w:r>
     </w:p>
@@ -1570,9 +1626,8 @@
         <w:rPr>
           <w:noProof/>
         </w:rPr>
-        <w:lastRenderedPageBreak/>
         <w:pict w14:anchorId="08033ABA">
-          <v:shape id="_x0000_i1033" type="#_x0000_t75" alt="" style="width:578.5pt;height:130.25pt;visibility:visible;mso-wrap-style:square;mso-width-percent:0;mso-height-percent:0;mso-width-percent:0;mso-height-percent:0">
+          <v:shape id="_x0000_i1026" type="#_x0000_t75" alt="" style="width:578.25pt;height:130.5pt;visibility:visible;mso-wrap-style:square;mso-width-percent:0;mso-height-percent:0;mso-width-percent:0;mso-height-percent:0">
             <v:imagedata r:id="rId6" o:title=""/>
           </v:shape>
         </w:pict>
@@ -1650,11 +1705,13 @@
           <w:noProof/>
         </w:rPr>
         <w:pict w14:anchorId="11D60D67">
-          <v:shape id="_x0000_i1032" type="#_x0000_t75" alt="" style="width:493.35pt;height:231.05pt;visibility:visible;mso-wrap-style:square;mso-width-percent:0;mso-height-percent:0;mso-width-percent:0;mso-height-percent:0">
+          <v:shape id="_x0000_i1027" type="#_x0000_t75" alt="" style="width:493.5pt;height:231pt;visibility:visible;mso-wrap-style:square;mso-width-percent:0;mso-height-percent:0;mso-width-percent:0;mso-height-percent:0">
             <v:imagedata r:id="rId7" o:title=""/>
           </v:shape>
         </w:pict>
       </w:r>
+      <w:bookmarkStart w:id="0" w:name="_GoBack"/>
+      <w:bookmarkEnd w:id="0"/>
     </w:p>
     <w:p>
       <w:pPr>
@@ -1666,9 +1723,8 @@
         <w:rPr>
           <w:noProof/>
         </w:rPr>
-        <w:lastRenderedPageBreak/>
         <w:pict w14:anchorId="45FB1545">
-          <v:shape id="_x0000_i1031" type="#_x0000_t75" alt="" style="width:495.25pt;height:115.85pt;visibility:visible;mso-wrap-style:square;mso-width-percent:0;mso-height-percent:0;mso-width-percent:0;mso-height-percent:0">
+          <v:shape id="_x0000_i1028" type="#_x0000_t75" alt="" style="width:495pt;height:116.25pt;visibility:visible;mso-wrap-style:square;mso-width-percent:0;mso-height-percent:0;mso-width-percent:0;mso-height-percent:0">
             <v:imagedata r:id="rId8" o:title=""/>
           </v:shape>
         </w:pict>
@@ -1685,7 +1741,7 @@
           <w:noProof/>
         </w:rPr>
         <w:pict w14:anchorId="644102B2">
-          <v:shape id="_x0000_i1030" type="#_x0000_t75" alt="" style="width:495.25pt;height:115.85pt;visibility:visible;mso-wrap-style:square;mso-width-percent:0;mso-height-percent:0;mso-width-percent:0;mso-height-percent:0">
+          <v:shape id="_x0000_i1029" type="#_x0000_t75" alt="" style="width:495pt;height:116.25pt;visibility:visible;mso-wrap-style:square;mso-width-percent:0;mso-height-percent:0;mso-width-percent:0;mso-height-percent:0">
             <v:imagedata r:id="rId9" o:title=""/>
           </v:shape>
         </w:pict>
@@ -1746,7 +1802,7 @@
           <w:noProof/>
         </w:rPr>
         <w:pict w14:anchorId="093ECA93">
-          <v:shape id="_x0000_i1029" type="#_x0000_t75" alt="" style="width:329.3pt;height:168.4pt;visibility:visible;mso-wrap-style:square;mso-width-percent:0;mso-height-percent:0;mso-width-percent:0;mso-height-percent:0">
+          <v:shape id="_x0000_i1030" type="#_x0000_t75" alt="" style="width:329.25pt;height:168.75pt;visibility:visible;mso-wrap-style:square;mso-width-percent:0;mso-height-percent:0;mso-width-percent:0;mso-height-percent:0">
             <v:imagedata r:id="rId10" o:title=""/>
           </v:shape>
         </w:pict>
@@ -1776,7 +1832,6 @@
     </w:p>
     <w:p>
       <w:r>
-        <w:lastRenderedPageBreak/>
         <w:t>“CC_ignoreNC_probeset_CC”:</w:t>
       </w:r>
     </w:p>
@@ -2101,7 +2156,6 @@
         <w:rPr>
           <w:rFonts w:ascii="Courier New" w:hAnsi="Courier New" w:cs="Courier New"/>
         </w:rPr>
-        <w:lastRenderedPageBreak/>
         <w:t xml:space="preserve">            CC_major_hom</w:t>
       </w:r>
     </w:p>
@@ -2395,9 +2449,8 @@
         <w:rPr>
           <w:noProof/>
         </w:rPr>
-        <w:lastRenderedPageBreak/>
         <w:pict w14:anchorId="61630986">
-          <v:shape id="_x0000_i1028" type="#_x0000_t75" alt="" style="width:329.3pt;height:168.4pt;visibility:visible;mso-wrap-style:square;mso-width-percent:0;mso-height-percent:0;mso-width-percent:0;mso-height-percent:0">
+          <v:shape id="_x0000_i1031" type="#_x0000_t75" alt="" style="width:329.25pt;height:168.75pt;visibility:visible;mso-wrap-style:square;mso-width-percent:0;mso-height-percent:0;mso-width-percent:0;mso-height-percent:0">
             <v:imagedata r:id="rId11" o:title=""/>
           </v:shape>
         </w:pict>
@@ -2441,7 +2494,7 @@
           <w:noProof/>
         </w:rPr>
         <w:pict w14:anchorId="7BDA28BA">
-          <v:shape id="_x0000_i1027" type="#_x0000_t75" alt="" style="width:336.2pt;height:164.05pt;visibility:visible;mso-wrap-style:square;mso-width-percent:0;mso-height-percent:0;mso-width-percent:0;mso-height-percent:0">
+          <v:shape id="_x0000_i1032" type="#_x0000_t75" alt="" style="width:336.75pt;height:164.25pt;visibility:visible;mso-wrap-style:square;mso-width-percent:0;mso-height-percent:0;mso-width-percent:0;mso-height-percent:0">
             <v:imagedata r:id="rId12" o:title=""/>
           </v:shape>
         </w:pict>
@@ -2910,7 +2963,6 @@
         <w:rPr>
           <w:rFonts w:ascii="Courier New" w:hAnsi="Courier New" w:cs="Courier New"/>
         </w:rPr>
-        <w:lastRenderedPageBreak/>
         <w:t xml:space="preserve">        n_NC</w:t>
       </w:r>
     </w:p>
@@ -3301,7 +3353,6 @@
         <w:rPr>
           <w:rFonts w:ascii="Courier New" w:hAnsi="Courier New" w:cs="Courier New"/>
         </w:rPr>
-        <w:lastRenderedPageBreak/>
         <w:t xml:space="preserve">        meanY</w:t>
       </w:r>
     </w:p>
@@ -3372,7 +3423,7 @@
           <w:noProof/>
         </w:rPr>
         <w:pict w14:anchorId="314FCF20">
-          <v:shape id="_x0000_i1026" type="#_x0000_t75" alt="" style="width:491.5pt;height:225.4pt;visibility:visible;mso-wrap-style:square;mso-width-percent:0;mso-height-percent:0;mso-width-percent:0;mso-height-percent:0">
+          <v:shape id="_x0000_i1033" type="#_x0000_t75" alt="" style="width:491.25pt;height:225.75pt;visibility:visible;mso-wrap-style:square;mso-width-percent:0;mso-height-percent:0;mso-width-percent:0;mso-height-percent:0">
             <v:imagedata r:id="rId13" o:title=""/>
           </v:shape>
         </w:pict>
@@ -3401,9 +3452,8 @@
         <w:rPr>
           <w:noProof/>
         </w:rPr>
-        <w:lastRenderedPageBreak/>
         <w:pict w14:anchorId="4F7D503F">
-          <v:shape id="_x0000_i1025" type="#_x0000_t75" alt="" style="width:520.9pt;height:339.95pt;visibility:visible;mso-wrap-style:square;mso-width-percent:0;mso-height-percent:0;mso-position-vertical:absolute;mso-width-percent:0;mso-height-percent:0">
+          <v:shape id="_x0000_i1034" type="#_x0000_t75" alt="" style="width:521.25pt;height:339.75pt;visibility:visible;mso-wrap-style:square;mso-width-percent:0;mso-height-percent:0;mso-position-vertical:absolute;mso-width-percent:0;mso-height-percent:0">
             <v:imagedata r:id="rId14" o:title=""/>
           </v:shape>
         </w:pict>
@@ -3483,7 +3533,6 @@
         <w:pStyle w:val="Heading1"/>
       </w:pPr>
       <w:r>
-        <w:lastRenderedPageBreak/>
         <w:t>Summary stastics for table at end of this procedure</w:t>
       </w:r>
     </w:p>
@@ -14611,7 +14660,6 @@
                 <w:sz w:val="18"/>
                 <w:szCs w:val="18"/>
               </w:rPr>
-              <w:lastRenderedPageBreak/>
               <w:t>H.W.p-Value</w:t>
             </w:r>
           </w:p>
@@ -16007,7 +16055,7 @@
 </file>
 
 <file path=word/numbering.xml><?xml version="1.0" encoding="utf-8"?>
-<w:numbering xmlns:wpc="http://schemas.microsoft.com/office/word/2010/wordprocessingCanvas" xmlns:cx="http://schemas.microsoft.com/office/drawing/2014/chartex" xmlns:cx1="http://schemas.microsoft.com/office/drawing/2015/9/8/chartex" xmlns:cx2="http://schemas.microsoft.com/office/drawing/2015/10/21/chartex" xmlns:cx3="http://schemas.microsoft.com/office/drawing/2016/5/9/chartex" xmlns:cx4="http://schemas.microsoft.com/office/drawing/2016/5/10/chartex" xmlns:cx5="http://schemas.microsoft.com/office/drawing/2016/5/11/chartex" xmlns:cx6="http://schemas.microsoft.com/office/drawing/2016/5/12/chartex" xmlns:cx7="http://schemas.microsoft.com/office/drawing/2016/5/13/chartex" xmlns:cx8="http://schemas.microsoft.com/office/drawing/2016/5/14/chartex" xmlns:mc="http://schemas.openxmlformats.org/markup-compatibility/2006" xmlns:aink="http://schemas.microsoft.com/office/drawing/2016/ink" xmlns:am3d="http://schemas.microsoft.com/office/drawing/2017/model3d" xmlns:o="urn:schemas-microsoft-com:office:office" xmlns:r="http://schemas.openxmlformats.org/officeDocument/2006/relationships" xmlns:m="http://schemas.openxmlformats.org/officeDocument/2006/math" xmlns:v="urn:schemas-microsoft-com:vml" xmlns:wp14="http://schemas.microsoft.com/office/word/2010/wordprocessingDrawing" xmlns:wp="http://schemas.openxmlformats.org/drawingml/2006/wordprocessingDrawing" xmlns:w10="urn:schemas-microsoft-com:office:word" xmlns:w="http://schemas.openxmlformats.org/wordprocessingml/2006/main" xmlns:w14="http://schemas.microsoft.com/office/word/2010/wordml" xmlns:w15="http://schemas.microsoft.com/office/word/2012/wordml" xmlns:w16cex="http://schemas.microsoft.com/office/word/2018/wordml/cex" xmlns:w16cid="http://schemas.microsoft.com/office/word/2016/wordml/cid" xmlns:w16="http://schemas.microsoft.com/office/word/2018/wordml" xmlns:w16sdtdh="http://schemas.microsoft.com/office/word/2020/wordml/sdtdatahash" xmlns:w16se="http://schemas.microsoft.com/office/word/2015/wordml/symex" xmlns:wpg="http://schemas.microsoft.com/office/word/2010/wordprocessingGroup" xmlns:wpi="http://schemas.microsoft.com/office/word/2010/wordprocessingInk" xmlns:wne="http://schemas.microsoft.com/office/word/2006/wordml" xmlns:wps="http://schemas.microsoft.com/office/word/2010/wordprocessingShape" mc:Ignorable="w14 w15 w16se w16cid w16 w16cex w16sdtdh wp14">
+<w:numbering xmlns:wpc="http://schemas.microsoft.com/office/word/2010/wordprocessingCanvas" xmlns:cx="http://schemas.microsoft.com/office/drawing/2014/chartex" xmlns:cx1="http://schemas.microsoft.com/office/drawing/2015/9/8/chartex" xmlns:cx2="http://schemas.microsoft.com/office/drawing/2015/10/21/chartex" xmlns:cx3="http://schemas.microsoft.com/office/drawing/2016/5/9/chartex" xmlns:cx4="http://schemas.microsoft.com/office/drawing/2016/5/10/chartex" xmlns:cx5="http://schemas.microsoft.com/office/drawing/2016/5/11/chartex" xmlns:cx6="http://schemas.microsoft.com/office/drawing/2016/5/12/chartex" xmlns:cx7="http://schemas.microsoft.com/office/drawing/2016/5/13/chartex" xmlns:cx8="http://schemas.microsoft.com/office/drawing/2016/5/14/chartex" xmlns:mc="http://schemas.openxmlformats.org/markup-compatibility/2006" xmlns:aink="http://schemas.microsoft.com/office/drawing/2016/ink" xmlns:am3d="http://schemas.microsoft.com/office/drawing/2017/model3d" xmlns:o="urn:schemas-microsoft-com:office:office" xmlns:r="http://schemas.openxmlformats.org/officeDocument/2006/relationships" xmlns:m="http://schemas.openxmlformats.org/officeDocument/2006/math" xmlns:v="urn:schemas-microsoft-com:vml" xmlns:wp14="http://schemas.microsoft.com/office/word/2010/wordprocessingDrawing" xmlns:wp="http://schemas.openxmlformats.org/drawingml/2006/wordprocessingDrawing" xmlns:w10="urn:schemas-microsoft-com:office:word" xmlns:w="http://schemas.openxmlformats.org/wordprocessingml/2006/main" xmlns:w14="http://schemas.microsoft.com/office/word/2010/wordml" xmlns:w15="http://schemas.microsoft.com/office/word/2012/wordml" xmlns:w16cid="http://schemas.microsoft.com/office/word/2016/wordml/cid" xmlns:w16se="http://schemas.microsoft.com/office/word/2015/wordml/symex" xmlns:wpg="http://schemas.microsoft.com/office/word/2010/wordprocessingGroup" xmlns:wpi="http://schemas.microsoft.com/office/word/2010/wordprocessingInk" xmlns:wne="http://schemas.microsoft.com/office/word/2006/wordml" xmlns:wps="http://schemas.microsoft.com/office/word/2010/wordprocessingShape" mc:Ignorable="w14 w15 w16se w16cid wp14">
   <w:abstractNum w:abstractNumId="0" w15:restartNumberingAfterBreak="0">
     <w:nsid w:val="182B65AB"/>
     <w:multiLevelType w:val="hybridMultilevel"/>
@@ -16816,7 +16864,7 @@
 </file>
 
 <file path=word/styles.xml><?xml version="1.0" encoding="utf-8"?>
-<w:styles xmlns:mc="http://schemas.openxmlformats.org/markup-compatibility/2006" xmlns:r="http://schemas.openxmlformats.org/officeDocument/2006/relationships" xmlns:w="http://schemas.openxmlformats.org/wordprocessingml/2006/main" xmlns:w14="http://schemas.microsoft.com/office/word/2010/wordml" xmlns:w15="http://schemas.microsoft.com/office/word/2012/wordml" xmlns:w16cex="http://schemas.microsoft.com/office/word/2018/wordml/cex" xmlns:w16cid="http://schemas.microsoft.com/office/word/2016/wordml/cid" xmlns:w16="http://schemas.microsoft.com/office/word/2018/wordml" xmlns:w16sdtdh="http://schemas.microsoft.com/office/word/2020/wordml/sdtdatahash" xmlns:w16se="http://schemas.microsoft.com/office/word/2015/wordml/symex" mc:Ignorable="w14 w15 w16se w16cid w16 w16cex w16sdtdh">
+<w:styles xmlns:mc="http://schemas.openxmlformats.org/markup-compatibility/2006" xmlns:r="http://schemas.openxmlformats.org/officeDocument/2006/relationships" xmlns:w="http://schemas.openxmlformats.org/wordprocessingml/2006/main" xmlns:w14="http://schemas.microsoft.com/office/word/2010/wordml" xmlns:w15="http://schemas.microsoft.com/office/word/2012/wordml" xmlns:w16cid="http://schemas.microsoft.com/office/word/2016/wordml/cid" xmlns:w16se="http://schemas.microsoft.com/office/word/2015/wordml/symex" mc:Ignorable="w14 w15 w16se w16cid">
   <w:docDefaults>
     <w:rPrDefault>
       <w:rPr>

</xml_diff>